<commit_message>
final kaggle all competition data
</commit_message>
<xml_diff>
--- a/result.docx
+++ b/result.docx
@@ -11,54 +11,531 @@
           <w:szCs w:val="26"/>
         </w:rPr>
       </w:pPr>
-    </w:p>
-    <w:p>
-      <w:pPr>
+      <w:r>
         <w:rPr>
           <w:b/>
           <w:bCs/>
           <w:sz w:val="28"/>
           <w:szCs w:val="26"/>
         </w:rPr>
-      </w:pPr>
-    </w:p>
-    <w:p>
-      <w:pPr>
-        <w:rPr>
-          <w:b/>
-          <w:bCs/>
-          <w:u w:val="single"/>
-        </w:rPr>
-      </w:pPr>
-      <w:r>
-        <w:rPr>
-          <w:b/>
-          <w:bCs/>
-          <w:noProof/>
+        <w:t>Group 16</w:t>
+      </w:r>
+    </w:p>
+    <w:p>
+      <w:pPr>
+        <w:rPr>
+          <w:b/>
+          <w:bCs/>
           <w:sz w:val="28"/>
           <w:szCs w:val="26"/>
         </w:rPr>
+      </w:pPr>
+      <w:r>
+        <w:rPr>
+          <w:b/>
+          <w:bCs/>
+          <w:sz w:val="28"/>
+          <w:szCs w:val="26"/>
+        </w:rPr>
+        <w:t xml:space="preserve">CO 544 Project Report </w:t>
+      </w:r>
+    </w:p>
+    <w:p>
+      <w:pPr>
+        <w:rPr>
+          <w:b/>
+          <w:bCs/>
+          <w:sz w:val="28"/>
+          <w:szCs w:val="26"/>
+        </w:rPr>
+      </w:pPr>
+    </w:p>
+    <w:p>
+      <w:pPr>
+        <w:rPr>
+          <w:b/>
+          <w:bCs/>
+          <w:sz w:val="32"/>
+          <w:szCs w:val="28"/>
+          <w:u w:val="single"/>
+        </w:rPr>
+      </w:pPr>
+    </w:p>
+    <w:p>
+      <w:pPr>
+        <w:rPr>
+          <w:b/>
+          <w:bCs/>
+          <w:sz w:val="32"/>
+          <w:szCs w:val="28"/>
+          <w:u w:val="single"/>
+        </w:rPr>
+      </w:pPr>
+    </w:p>
+    <w:p>
+      <w:pPr>
+        <w:rPr>
+          <w:b/>
+          <w:bCs/>
+          <w:sz w:val="32"/>
+          <w:szCs w:val="28"/>
+          <w:u w:val="single"/>
+        </w:rPr>
+      </w:pPr>
+    </w:p>
+    <w:p>
+      <w:pPr>
+        <w:rPr>
+          <w:b/>
+          <w:bCs/>
+          <w:sz w:val="32"/>
+          <w:szCs w:val="28"/>
+          <w:u w:val="single"/>
+        </w:rPr>
+      </w:pPr>
+    </w:p>
+    <w:p>
+      <w:pPr>
+        <w:rPr>
+          <w:b/>
+          <w:bCs/>
+          <w:sz w:val="32"/>
+          <w:szCs w:val="28"/>
+          <w:u w:val="single"/>
+        </w:rPr>
+      </w:pPr>
+      <w:r>
+        <w:rPr>
+          <w:b/>
+          <w:bCs/>
+          <w:sz w:val="32"/>
+          <w:szCs w:val="28"/>
+          <w:u w:val="single"/>
+        </w:rPr>
+        <w:t>Milestone 2 (Final Predications to Kaggle)</w:t>
+      </w:r>
+    </w:p>
+    <w:p>
+      <w:pPr>
+        <w:rPr>
+          <w:b/>
+          <w:bCs/>
+          <w:sz w:val="32"/>
+          <w:szCs w:val="28"/>
+          <w:u w:val="single"/>
+        </w:rPr>
+      </w:pPr>
+      <w:r>
+        <w:rPr>
+          <w:i/>
+          <w:iCs/>
+          <w:sz w:val="32"/>
+          <w:szCs w:val="28"/>
+        </w:rPr>
+        <w:t>We used two methods for predictions</w:t>
+      </w:r>
+      <w:r>
+        <w:rPr>
+          <w:b/>
+          <w:bCs/>
+          <w:sz w:val="32"/>
+          <w:szCs w:val="28"/>
+          <w:u w:val="single"/>
+        </w:rPr>
+        <w:t>,</w:t>
+      </w:r>
+    </w:p>
+    <w:p>
+      <w:pPr>
+        <w:pStyle w:val="ListParagraph"/>
+        <w:numPr>
+          <w:ilvl w:val="0"/>
+          <w:numId w:val="1"/>
+        </w:numPr>
+        <w:rPr>
+          <w:sz w:val="24"/>
+          <w:szCs w:val="24"/>
+        </w:rPr>
+      </w:pPr>
+      <w:r>
+        <w:rPr>
+          <w:sz w:val="24"/>
+          <w:szCs w:val="24"/>
+        </w:rPr>
+        <w:t>WEKA</w:t>
+      </w:r>
+    </w:p>
+    <w:p>
+      <w:pPr>
+        <w:pStyle w:val="ListParagraph"/>
+        <w:numPr>
+          <w:ilvl w:val="0"/>
+          <w:numId w:val="1"/>
+        </w:numPr>
+        <w:rPr>
+          <w:sz w:val="24"/>
+          <w:szCs w:val="24"/>
+        </w:rPr>
+      </w:pPr>
+      <w:r>
+        <w:rPr>
+          <w:sz w:val="24"/>
+          <w:szCs w:val="24"/>
+        </w:rPr>
+        <w:t>Python</w:t>
+      </w:r>
+    </w:p>
+    <w:p>
+      <w:pPr>
+        <w:rPr>
+          <w:sz w:val="24"/>
+          <w:szCs w:val="24"/>
+        </w:rPr>
+      </w:pPr>
+    </w:p>
+    <w:p>
+      <w:pPr>
+        <w:rPr>
+          <w:sz w:val="36"/>
+          <w:szCs w:val="30"/>
+          <w:u w:val="single"/>
+        </w:rPr>
+      </w:pPr>
+      <w:r>
+        <w:rPr>
+          <w:sz w:val="36"/>
+          <w:szCs w:val="30"/>
+          <w:u w:val="single"/>
+        </w:rPr>
+        <w:t>Basic Procedure</w:t>
+      </w:r>
+    </w:p>
+    <w:p>
+      <w:pPr>
+        <w:rPr>
+          <w:sz w:val="32"/>
+          <w:szCs w:val="30"/>
+        </w:rPr>
+      </w:pPr>
+      <w:r>
+        <w:rPr>
+          <w:sz w:val="32"/>
+          <w:szCs w:val="30"/>
+        </w:rPr>
+        <w:t>1)Used weka to predict train data and predict test data .</w:t>
+      </w:r>
+    </w:p>
+    <w:p>
+      <w:pPr>
+        <w:rPr>
+          <w:sz w:val="32"/>
+          <w:szCs w:val="30"/>
+        </w:rPr>
+      </w:pPr>
+      <w:r>
+        <w:rPr>
+          <w:sz w:val="32"/>
+          <w:szCs w:val="30"/>
+        </w:rPr>
+        <w:t>2)Uploaded predicted test result to kaggle</w:t>
+      </w:r>
+    </w:p>
+    <w:p>
+      <w:pPr>
+        <w:rPr>
+          <w:sz w:val="32"/>
+          <w:szCs w:val="30"/>
+        </w:rPr>
+      </w:pPr>
+      <w:r>
+        <w:rPr>
+          <w:sz w:val="32"/>
+          <w:szCs w:val="30"/>
+        </w:rPr>
+        <w:t>3)Choose the best algorithm from the accuracy</w:t>
+      </w:r>
+    </w:p>
+    <w:p>
+      <w:pPr>
+        <w:rPr>
+          <w:sz w:val="32"/>
+          <w:szCs w:val="30"/>
+        </w:rPr>
+      </w:pPr>
+      <w:r>
+        <w:rPr>
+          <w:sz w:val="32"/>
+          <w:szCs w:val="30"/>
+        </w:rPr>
+        <w:t>4)Improved (tuned the ) choosen algorithms further using python because is more flexible than weka.</w:t>
+      </w:r>
+    </w:p>
+    <w:p>
+      <w:pPr>
+        <w:rPr>
+          <w:sz w:val="36"/>
+          <w:szCs w:val="30"/>
+          <w:u w:val="single"/>
+        </w:rPr>
+      </w:pPr>
+    </w:p>
+    <w:p>
+      <w:pPr>
+        <w:rPr>
+          <w:sz w:val="36"/>
+          <w:szCs w:val="30"/>
+          <w:u w:val="single"/>
+        </w:rPr>
+      </w:pPr>
+    </w:p>
+    <w:p>
+      <w:pPr>
+        <w:rPr>
+          <w:b/>
+          <w:bCs/>
+          <w:sz w:val="32"/>
+          <w:szCs w:val="28"/>
+        </w:rPr>
+      </w:pPr>
+      <w:r>
+        <w:rPr>
+          <w:b/>
+          <w:bCs/>
+          <w:sz w:val="32"/>
+          <w:szCs w:val="28"/>
+        </w:rPr>
+        <w:t>Method 1(Using WEKA)</w:t>
+      </w:r>
+    </w:p>
+    <w:p>
+      <w:pPr>
+        <w:rPr>
+          <w:sz w:val="24"/>
+          <w:szCs w:val="24"/>
+        </w:rPr>
+      </w:pPr>
+      <w:r>
+        <w:rPr>
+          <w:sz w:val="24"/>
+          <w:szCs w:val="24"/>
+        </w:rPr>
+        <w:t>Why WEKA?</w:t>
+      </w:r>
+    </w:p>
+    <w:p>
+      <w:pPr>
+        <w:rPr>
+          <w:sz w:val="24"/>
+          <w:szCs w:val="24"/>
+        </w:rPr>
+      </w:pPr>
+      <w:r>
+        <w:rPr>
+          <w:sz w:val="24"/>
+          <w:szCs w:val="24"/>
+        </w:rPr>
+        <w:t xml:space="preserve">Weka gives a </w:t>
+      </w:r>
+      <w:r>
+        <w:rPr>
+          <w:sz w:val="24"/>
+          <w:szCs w:val="24"/>
+        </w:rPr>
+        <w:t>GUI which made comparis</w:t>
+      </w:r>
+      <w:r>
+        <w:rPr>
+          <w:sz w:val="24"/>
+          <w:szCs w:val="24"/>
+        </w:rPr>
+        <w:t>ions easy for the training data.</w:t>
+      </w:r>
+    </w:p>
+    <w:p>
+      <w:pPr>
+        <w:rPr>
+          <w:sz w:val="24"/>
+          <w:szCs w:val="24"/>
+        </w:rPr>
+      </w:pPr>
+      <w:r>
+        <w:rPr>
+          <w:sz w:val="24"/>
+          <w:szCs w:val="24"/>
+        </w:rPr>
+        <w:lastRenderedPageBreak/>
+        <w:t>We tried various al</w:t>
+      </w:r>
+      <w:r>
+        <w:rPr>
+          <w:sz w:val="24"/>
+          <w:szCs w:val="24"/>
+        </w:rPr>
+        <w:t>gor</w:t>
+      </w:r>
+      <w:r>
+        <w:rPr>
+          <w:sz w:val="24"/>
+          <w:szCs w:val="24"/>
+        </w:rPr>
+        <w:t>ithms supervised classification algorithms on the training data. We can get a</w:t>
+      </w:r>
+      <w:r>
+        <w:rPr>
+          <w:sz w:val="24"/>
+          <w:szCs w:val="24"/>
+        </w:rPr>
+        <w:t xml:space="preserve"> percentage of correctly classified instances in Weka GUI.</w:t>
+      </w:r>
+    </w:p>
+    <w:p>
+      <w:pPr>
+        <w:pStyle w:val="ListParagraph"/>
+        <w:numPr>
+          <w:ilvl w:val="0"/>
+          <w:numId w:val="2"/>
+        </w:numPr>
+        <w:rPr>
+          <w:rFonts w:ascii="Arial" w:hAnsi="Arial" w:cs="Arial"/>
+          <w:color w:val="2E2E2E"/>
+          <w:sz w:val="30"/>
+          <w:szCs w:val="30"/>
+        </w:rPr>
+      </w:pPr>
+      <w:r>
+        <w:rPr>
+          <w:rFonts w:ascii="Arial" w:hAnsi="Arial" w:cs="Arial"/>
+          <w:color w:val="2E2E2E"/>
+          <w:sz w:val="30"/>
+          <w:szCs w:val="30"/>
+        </w:rPr>
+        <w:t>K-nearest neighbors</w:t>
+      </w:r>
+    </w:p>
+    <w:p>
+      <w:pPr>
+        <w:pStyle w:val="ListParagraph"/>
+        <w:numPr>
+          <w:ilvl w:val="0"/>
+          <w:numId w:val="2"/>
+        </w:numPr>
+        <w:rPr>
+          <w:rFonts w:ascii="Arial" w:hAnsi="Arial" w:cs="Arial"/>
+          <w:color w:val="2E2E2E"/>
+          <w:sz w:val="30"/>
+          <w:szCs w:val="30"/>
+        </w:rPr>
+      </w:pPr>
+      <w:r>
+        <w:rPr>
+          <w:rFonts w:ascii="Arial" w:hAnsi="Arial" w:cs="Arial"/>
+          <w:color w:val="2E2E2E"/>
+          <w:sz w:val="30"/>
+          <w:szCs w:val="30"/>
+        </w:rPr>
+        <w:t>Support Vector Machines</w:t>
+      </w:r>
+    </w:p>
+    <w:p>
+      <w:pPr>
+        <w:pStyle w:val="ListParagraph"/>
+        <w:numPr>
+          <w:ilvl w:val="0"/>
+          <w:numId w:val="2"/>
+        </w:numPr>
+        <w:rPr>
+          <w:b/>
+          <w:bCs/>
+          <w:sz w:val="32"/>
+          <w:szCs w:val="28"/>
+        </w:rPr>
+      </w:pPr>
+      <w:r>
+        <w:rPr>
+          <w:rFonts w:ascii="Arial" w:hAnsi="Arial" w:cs="Arial"/>
+          <w:color w:val="2E2E2E"/>
+          <w:sz w:val="30"/>
+          <w:szCs w:val="30"/>
+        </w:rPr>
+        <w:t xml:space="preserve">Decision Trees </w:t>
+      </w:r>
+    </w:p>
+    <w:p>
+      <w:pPr>
+        <w:pStyle w:val="ListParagraph"/>
+        <w:numPr>
+          <w:ilvl w:val="0"/>
+          <w:numId w:val="2"/>
+        </w:numPr>
+        <w:rPr>
+          <w:b/>
+          <w:bCs/>
+          <w:sz w:val="32"/>
+          <w:szCs w:val="28"/>
+        </w:rPr>
+      </w:pPr>
+      <w:r>
+        <w:rPr>
+          <w:rFonts w:ascii="Arial" w:hAnsi="Arial" w:cs="Arial"/>
+          <w:color w:val="2E2E2E"/>
+          <w:sz w:val="30"/>
+          <w:szCs w:val="30"/>
+        </w:rPr>
+        <w:t>Random Forest</w:t>
+      </w:r>
+    </w:p>
+    <w:p>
+      <w:pPr>
+        <w:rPr>
+          <w:b/>
+          <w:bCs/>
+          <w:sz w:val="32"/>
+          <w:szCs w:val="28"/>
+        </w:rPr>
+      </w:pPr>
+      <w:r>
+        <w:rPr>
+          <w:b/>
+          <w:bCs/>
+          <w:sz w:val="32"/>
+          <w:szCs w:val="28"/>
+        </w:rPr>
+        <w:t>(i)J48(C4.5)</w:t>
+      </w:r>
+    </w:p>
+    <w:p>
+      <w:pPr>
+        <w:rPr>
+          <w:sz w:val="24"/>
+          <w:szCs w:val="24"/>
+        </w:rPr>
+      </w:pPr>
+      <w:r>
+        <w:rPr>
+          <w:sz w:val="24"/>
+          <w:szCs w:val="24"/>
+        </w:rPr>
+        <w:t>Confidence factor =0.25</w:t>
+      </w:r>
+    </w:p>
+    <w:p>
+      <w:pPr>
+        <w:rPr>
+          <w:b/>
+          <w:bCs/>
+          <w:sz w:val="32"/>
+          <w:szCs w:val="28"/>
+        </w:rPr>
+      </w:pPr>
+      <w:r>
+        <w:rPr>
+          <w:noProof/>
+        </w:rPr>
         <w:drawing>
-          <wp:anchor distT="0" distB="0" distL="114300" distR="114300" simplePos="0" relativeHeight="251660288" behindDoc="0" locked="0" layoutInCell="1" allowOverlap="1">
-            <wp:simplePos x="0" y="0"/>
-            <wp:positionH relativeFrom="page">
-              <wp:align>right</wp:align>
-            </wp:positionH>
-            <wp:positionV relativeFrom="paragraph">
-              <wp:posOffset>247650</wp:posOffset>
-            </wp:positionV>
-            <wp:extent cx="7747000" cy="4038600"/>
+          <wp:inline distT="0" distB="0" distL="0" distR="0" wp14:anchorId="34E21F09" wp14:editId="1AE258F4">
+            <wp:extent cx="7537786" cy="3076575"/>
             <wp:effectExtent l="0" t="0" r="6350" b="0"/>
-            <wp:wrapThrough wrapText="bothSides">
-              <wp:wrapPolygon edited="0">
-                <wp:start x="0" y="0"/>
-                <wp:lineTo x="0" y="21498"/>
-                <wp:lineTo x="21565" y="21498"/>
-                <wp:lineTo x="21565" y="0"/>
-                <wp:lineTo x="0" y="0"/>
-              </wp:wrapPolygon>
-            </wp:wrapThrough>
-            <wp:docPr id="3" name="Picture 3"/>
+            <wp:docPr id="9" name="Picture 9"/>
             <wp:cNvGraphicFramePr>
               <a:graphicFrameLocks xmlns:a="http://schemas.openxmlformats.org/drawingml/2006/main" noChangeAspect="1"/>
             </wp:cNvGraphicFramePr>
@@ -70,20 +547,174 @@
                     <pic:cNvPicPr/>
                   </pic:nvPicPr>
                   <pic:blipFill rotWithShape="1">
-                    <a:blip r:embed="rId4">
+                    <a:blip r:embed="rId7"/>
+                    <a:srcRect t="13968" r="1924" b="31585"/>
+                    <a:stretch/>
+                  </pic:blipFill>
+                  <pic:spPr bwMode="auto">
+                    <a:xfrm>
+                      <a:off x="0" y="0"/>
+                      <a:ext cx="7545973" cy="3079917"/>
+                    </a:xfrm>
+                    <a:prstGeom prst="rect">
+                      <a:avLst/>
+                    </a:prstGeom>
+                    <a:ln>
+                      <a:noFill/>
+                    </a:ln>
+                    <a:extLst>
+                      <a:ext uri="{53640926-AAD7-44D8-BBD7-CCE9431645EC}">
+                        <a14:shadowObscured xmlns:a14="http://schemas.microsoft.com/office/drawing/2010/main"/>
+                      </a:ext>
+                    </a:extLst>
+                  </pic:spPr>
+                </pic:pic>
+              </a:graphicData>
+            </a:graphic>
+          </wp:inline>
+        </w:drawing>
+      </w:r>
+    </w:p>
+    <w:p>
+      <w:pPr>
+        <w:rPr>
+          <w:b/>
+          <w:bCs/>
+          <w:sz w:val="32"/>
+          <w:szCs w:val="28"/>
+        </w:rPr>
+      </w:pPr>
+    </w:p>
+    <w:p>
+      <w:pPr>
+        <w:rPr>
+          <w:rFonts w:ascii="Arial" w:hAnsi="Arial" w:cs="Arial"/>
+          <w:color w:val="222222"/>
+          <w:shd w:val="clear" w:color="auto" w:fill="FFFFFF"/>
+        </w:rPr>
+      </w:pPr>
+      <w:r>
+        <w:rPr>
+          <w:rFonts w:ascii="Arial" w:hAnsi="Arial" w:cs="Arial"/>
+          <w:color w:val="222222"/>
+          <w:shd w:val="clear" w:color="auto" w:fill="FFFFFF"/>
+        </w:rPr>
+        <w:t>C4.5 (</w:t>
+      </w:r>
+      <w:r>
+        <w:rPr>
+          <w:rFonts w:ascii="Arial" w:hAnsi="Arial" w:cs="Arial"/>
+          <w:b/>
+          <w:bCs/>
+          <w:color w:val="222222"/>
+          <w:shd w:val="clear" w:color="auto" w:fill="FFFFFF"/>
+        </w:rPr>
+        <w:t>J48</w:t>
+      </w:r>
+      <w:r>
+        <w:rPr>
+          <w:rFonts w:ascii="Arial" w:hAnsi="Arial" w:cs="Arial"/>
+          <w:color w:val="222222"/>
+          <w:shd w:val="clear" w:color="auto" w:fill="FFFFFF"/>
+        </w:rPr>
+        <w:t>) is an </w:t>
+      </w:r>
+      <w:r>
+        <w:rPr>
+          <w:rFonts w:ascii="Arial" w:hAnsi="Arial" w:cs="Arial"/>
+          <w:b/>
+          <w:bCs/>
+          <w:color w:val="222222"/>
+          <w:shd w:val="clear" w:color="auto" w:fill="FFFFFF"/>
+        </w:rPr>
+        <w:t>algorithm</w:t>
+      </w:r>
+      <w:r>
+        <w:rPr>
+          <w:rFonts w:ascii="Arial" w:hAnsi="Arial" w:cs="Arial"/>
+          <w:color w:val="222222"/>
+          <w:shd w:val="clear" w:color="auto" w:fill="FFFFFF"/>
+        </w:rPr>
+        <w:t> used to generate a </w:t>
+      </w:r>
+      <w:r>
+        <w:rPr>
+          <w:rFonts w:ascii="Arial" w:hAnsi="Arial" w:cs="Arial"/>
+          <w:b/>
+          <w:bCs/>
+          <w:color w:val="222222"/>
+          <w:shd w:val="clear" w:color="auto" w:fill="FFFFFF"/>
+        </w:rPr>
+        <w:t>decision tree</w:t>
+      </w:r>
+      <w:r>
+        <w:rPr>
+          <w:rFonts w:ascii="Arial" w:hAnsi="Arial" w:cs="Arial"/>
+          <w:color w:val="222222"/>
+          <w:shd w:val="clear" w:color="auto" w:fill="FFFFFF"/>
+        </w:rPr>
+        <w:t> developed by Ross Quinlan. Extension of ID3</w:t>
+      </w:r>
+    </w:p>
+    <w:p>
+      <w:pPr>
+        <w:rPr>
+          <w:rFonts w:ascii="Arial" w:hAnsi="Arial" w:cs="Arial"/>
+          <w:color w:val="222222"/>
+          <w:shd w:val="clear" w:color="auto" w:fill="FFFFFF"/>
+        </w:rPr>
+      </w:pPr>
+    </w:p>
+    <w:p>
+      <w:pPr>
+        <w:rPr>
+          <w:rFonts w:ascii="Arial" w:hAnsi="Arial" w:cs="Arial"/>
+          <w:color w:val="222222"/>
+          <w:shd w:val="clear" w:color="auto" w:fill="FFFFFF"/>
+        </w:rPr>
+      </w:pPr>
+      <w:r>
+        <w:rPr>
+          <w:noProof/>
+        </w:rPr>
+        <w:drawing>
+          <wp:anchor distT="0" distB="0" distL="114300" distR="114300" simplePos="0" relativeHeight="251662336" behindDoc="0" locked="0" layoutInCell="1" allowOverlap="1">
+            <wp:simplePos x="0" y="0"/>
+            <wp:positionH relativeFrom="column">
+              <wp:posOffset>-771525</wp:posOffset>
+            </wp:positionH>
+            <wp:positionV relativeFrom="paragraph">
+              <wp:posOffset>240665</wp:posOffset>
+            </wp:positionV>
+            <wp:extent cx="7410401" cy="3618230"/>
+            <wp:effectExtent l="0" t="0" r="635" b="1270"/>
+            <wp:wrapNone/>
+            <wp:docPr id="10" name="Picture 10"/>
+            <wp:cNvGraphicFramePr>
+              <a:graphicFrameLocks xmlns:a="http://schemas.openxmlformats.org/drawingml/2006/main" noChangeAspect="1"/>
+            </wp:cNvGraphicFramePr>
+            <a:graphic xmlns:a="http://schemas.openxmlformats.org/drawingml/2006/main">
+              <a:graphicData uri="http://schemas.openxmlformats.org/drawingml/2006/picture">
+                <pic:pic xmlns:pic="http://schemas.openxmlformats.org/drawingml/2006/picture">
+                  <pic:nvPicPr>
+                    <pic:cNvPr id="1" name=""/>
+                    <pic:cNvPicPr/>
+                  </pic:nvPicPr>
+                  <pic:blipFill rotWithShape="1">
+                    <a:blip r:embed="rId8">
                       <a:extLst>
                         <a:ext uri="{28A0092B-C50C-407E-A947-70E740481C1C}">
                           <a14:useLocalDpi xmlns:a14="http://schemas.microsoft.com/office/drawing/2010/main" val="0"/>
                         </a:ext>
                       </a:extLst>
                     </a:blip>
-                    <a:srcRect r="11379" b="35006"/>
+                    <a:srcRect l="482" t="9692" r="6890" b="17332"/>
                     <a:stretch/>
                   </pic:blipFill>
                   <pic:spPr bwMode="auto">
                     <a:xfrm>
                       <a:off x="0" y="0"/>
-                      <a:ext cx="7747000" cy="4038600"/>
+                      <a:ext cx="7434189" cy="3629845"/>
                     </a:xfrm>
                     <a:prstGeom prst="rect">
                       <a:avLst/>
@@ -111,112 +742,164 @@
       </w:r>
       <w:r>
         <w:rPr>
-          <w:b/>
-          <w:bCs/>
-          <w:sz w:val="28"/>
-          <w:szCs w:val="26"/>
-        </w:rPr>
-        <w:t xml:space="preserve">Predictions </w:t>
-      </w:r>
-      <w:proofErr w:type="gramStart"/>
-      <w:r>
-        <w:rPr>
-          <w:b/>
-          <w:bCs/>
-          <w:sz w:val="28"/>
-          <w:szCs w:val="26"/>
-        </w:rPr>
-        <w:t>in</w:t>
-      </w:r>
-      <w:r>
-        <w:rPr>
-          <w:b/>
-          <w:bCs/>
-          <w:sz w:val="28"/>
-          <w:szCs w:val="26"/>
-        </w:rPr>
-        <w:t>(</w:t>
-      </w:r>
-      <w:proofErr w:type="gramEnd"/>
-      <w:r>
-        <w:rPr>
-          <w:b/>
-          <w:bCs/>
-          <w:sz w:val="28"/>
-          <w:szCs w:val="26"/>
-        </w:rPr>
-        <w:t>CSV format )</w:t>
-      </w:r>
-      <w:r>
-        <w:rPr>
-          <w:b/>
-          <w:bCs/>
-          <w:sz w:val="28"/>
-          <w:szCs w:val="26"/>
-        </w:rPr>
-        <w:t xml:space="preserve"> the </w:t>
-      </w:r>
-      <w:r>
-        <w:rPr>
-          <w:b/>
-          <w:bCs/>
-          <w:sz w:val="28"/>
-          <w:szCs w:val="26"/>
-          <w:u w:val="single"/>
-        </w:rPr>
-        <w:t>Predicted A16 column</w:t>
-      </w:r>
-    </w:p>
-    <w:p/>
-    <w:p/>
-    <w:p/>
-    <w:p/>
-    <w:p/>
-    <w:p/>
-    <w:p/>
-    <w:p/>
-    <w:p/>
-    <w:p/>
-    <w:p/>
-    <w:p/>
-    <w:p/>
-    <w:p>
-      <w:pPr>
-        <w:rPr>
-          <w:b/>
-          <w:bCs/>
-          <w:sz w:val="28"/>
-          <w:szCs w:val="26"/>
-        </w:rPr>
-      </w:pPr>
-      <w:r>
-        <w:rPr>
-          <w:b/>
-          <w:bCs/>
-          <w:sz w:val="28"/>
-          <w:szCs w:val="26"/>
-        </w:rPr>
-        <w:t xml:space="preserve">ARFF format of the predicted data </w:t>
-      </w:r>
-    </w:p>
-    <w:p>
+          <w:rFonts w:ascii="Arial" w:hAnsi="Arial" w:cs="Arial"/>
+          <w:color w:val="222222"/>
+          <w:shd w:val="clear" w:color="auto" w:fill="FFFFFF"/>
+        </w:rPr>
+        <w:t>Confidence Factor=0.5</w:t>
+      </w:r>
+    </w:p>
+    <w:p>
+      <w:pPr>
+        <w:rPr>
+          <w:rFonts w:ascii="Arial" w:hAnsi="Arial" w:cs="Arial"/>
+          <w:color w:val="222222"/>
+          <w:shd w:val="clear" w:color="auto" w:fill="FFFFFF"/>
+        </w:rPr>
+      </w:pPr>
+    </w:p>
+    <w:p>
+      <w:pPr>
+        <w:rPr>
+          <w:rFonts w:ascii="Arial" w:hAnsi="Arial" w:cs="Arial"/>
+          <w:color w:val="222222"/>
+          <w:shd w:val="clear" w:color="auto" w:fill="FFFFFF"/>
+        </w:rPr>
+      </w:pPr>
+    </w:p>
+    <w:p>
+      <w:pPr>
+        <w:rPr>
+          <w:b/>
+          <w:bCs/>
+          <w:sz w:val="32"/>
+          <w:szCs w:val="28"/>
+        </w:rPr>
+      </w:pPr>
+    </w:p>
+    <w:p>
+      <w:pPr>
+        <w:rPr>
+          <w:b/>
+          <w:bCs/>
+          <w:sz w:val="32"/>
+          <w:szCs w:val="28"/>
+          <w:u w:val="single"/>
+        </w:rPr>
+      </w:pPr>
+    </w:p>
+    <w:p>
+      <w:pPr>
+        <w:rPr>
+          <w:sz w:val="32"/>
+          <w:szCs w:val="28"/>
+        </w:rPr>
+      </w:pPr>
+    </w:p>
+    <w:p>
+      <w:pPr>
+        <w:rPr>
+          <w:sz w:val="32"/>
+          <w:szCs w:val="28"/>
+        </w:rPr>
+      </w:pPr>
+    </w:p>
+    <w:p>
+      <w:pPr>
+        <w:rPr>
+          <w:sz w:val="32"/>
+          <w:szCs w:val="28"/>
+        </w:rPr>
+      </w:pPr>
+    </w:p>
+    <w:p>
+      <w:pPr>
+        <w:rPr>
+          <w:sz w:val="32"/>
+          <w:szCs w:val="28"/>
+        </w:rPr>
+      </w:pPr>
+    </w:p>
+    <w:p>
+      <w:pPr>
+        <w:rPr>
+          <w:sz w:val="32"/>
+          <w:szCs w:val="28"/>
+        </w:rPr>
+      </w:pPr>
+    </w:p>
+    <w:p>
+      <w:pPr>
+        <w:rPr>
+          <w:sz w:val="32"/>
+          <w:szCs w:val="28"/>
+        </w:rPr>
+      </w:pPr>
+    </w:p>
+    <w:p>
+      <w:pPr>
+        <w:rPr>
+          <w:sz w:val="32"/>
+          <w:szCs w:val="28"/>
+        </w:rPr>
+      </w:pPr>
+    </w:p>
+    <w:p>
+      <w:pPr>
+        <w:rPr>
+          <w:sz w:val="24"/>
+          <w:szCs w:val="24"/>
+        </w:rPr>
+      </w:pPr>
+      <w:r>
+        <w:rPr>
+          <w:b/>
+          <w:bCs/>
+          <w:sz w:val="24"/>
+          <w:szCs w:val="24"/>
+        </w:rPr>
+        <w:t>Remarks</w:t>
+      </w:r>
+      <w:r>
+        <w:rPr>
+          <w:sz w:val="24"/>
+          <w:szCs w:val="24"/>
+        </w:rPr>
+        <w:t>:Increasing the confidence factor increased the accuracy.</w:t>
+      </w:r>
+    </w:p>
+    <w:p>
+      <w:pPr>
+        <w:rPr>
+          <w:sz w:val="32"/>
+          <w:szCs w:val="28"/>
+        </w:rPr>
+      </w:pPr>
+    </w:p>
+    <w:p>
+      <w:pPr>
+        <w:rPr>
+          <w:sz w:val="32"/>
+          <w:szCs w:val="28"/>
+        </w:rPr>
+      </w:pPr>
       <w:r>
         <w:rPr>
           <w:noProof/>
         </w:rPr>
         <w:drawing>
-          <wp:anchor distT="0" distB="0" distL="114300" distR="114300" simplePos="0" relativeHeight="251661312" behindDoc="0" locked="0" layoutInCell="1" allowOverlap="1">
+          <wp:anchor distT="0" distB="0" distL="114300" distR="114300" simplePos="0" relativeHeight="251663360" behindDoc="0" locked="0" layoutInCell="1" allowOverlap="1">
             <wp:simplePos x="0" y="0"/>
-            <wp:positionH relativeFrom="page">
-              <wp:align>left</wp:align>
+            <wp:positionH relativeFrom="column">
+              <wp:posOffset>-361950</wp:posOffset>
             </wp:positionH>
             <wp:positionV relativeFrom="paragraph">
-              <wp:posOffset>463550</wp:posOffset>
+              <wp:posOffset>373380</wp:posOffset>
             </wp:positionV>
-            <wp:extent cx="7639050" cy="4238625"/>
-            <wp:effectExtent l="0" t="0" r="0" b="9525"/>
-            <wp:wrapSquare wrapText="bothSides"/>
-            <wp:docPr id="4" name="Picture 4"/>
+            <wp:extent cx="6496427" cy="2457450"/>
+            <wp:effectExtent l="0" t="0" r="0" b="0"/>
+            <wp:wrapNone/>
+            <wp:docPr id="11" name="Picture 11"/>
             <wp:cNvGraphicFramePr>
               <a:graphicFrameLocks xmlns:a="http://schemas.openxmlformats.org/drawingml/2006/main" noChangeAspect="1"/>
             </wp:cNvGraphicFramePr>
@@ -228,20 +911,20 @@
                     <pic:cNvPicPr/>
                   </pic:nvPicPr>
                   <pic:blipFill rotWithShape="1">
-                    <a:blip r:embed="rId5">
+                    <a:blip r:embed="rId9">
                       <a:extLst>
                         <a:ext uri="{28A0092B-C50C-407E-A947-70E740481C1C}">
                           <a14:useLocalDpi xmlns:a14="http://schemas.microsoft.com/office/drawing/2010/main" val="0"/>
                         </a:ext>
                       </a:extLst>
                     </a:blip>
-                    <a:srcRect r="40224" b="5359"/>
+                    <a:srcRect l="6892" t="9692" r="7532" b="32725"/>
                     <a:stretch/>
                   </pic:blipFill>
                   <pic:spPr bwMode="auto">
                     <a:xfrm>
                       <a:off x="0" y="0"/>
-                      <a:ext cx="7639050" cy="4238625"/>
+                      <a:ext cx="6496427" cy="2457450"/>
                     </a:xfrm>
                     <a:prstGeom prst="rect">
                       <a:avLst/>
@@ -267,19 +950,432 @@
           </wp:anchor>
         </w:drawing>
       </w:r>
-    </w:p>
-    <w:p/>
-    <w:p/>
-    <w:p/>
-    <w:p/>
-    <w:p/>
-    <w:p/>
-    <w:p/>
-    <w:p/>
-    <w:p/>
-    <w:p/>
-    <w:p/>
-    <w:p/>
+      <w:r>
+        <w:rPr>
+          <w:sz w:val="32"/>
+          <w:szCs w:val="28"/>
+        </w:rPr>
+        <w:t>(ii ) Random  forest</w:t>
+      </w:r>
+    </w:p>
+    <w:p>
+      <w:pPr>
+        <w:rPr>
+          <w:sz w:val="32"/>
+          <w:szCs w:val="28"/>
+        </w:rPr>
+      </w:pPr>
+    </w:p>
+    <w:p>
+      <w:pPr>
+        <w:rPr>
+          <w:sz w:val="32"/>
+          <w:szCs w:val="28"/>
+        </w:rPr>
+      </w:pPr>
+    </w:p>
+    <w:p>
+      <w:pPr>
+        <w:rPr>
+          <w:sz w:val="32"/>
+          <w:szCs w:val="28"/>
+        </w:rPr>
+      </w:pPr>
+    </w:p>
+    <w:p>
+      <w:pPr>
+        <w:rPr>
+          <w:sz w:val="32"/>
+          <w:szCs w:val="28"/>
+        </w:rPr>
+      </w:pPr>
+    </w:p>
+    <w:p>
+      <w:pPr>
+        <w:rPr>
+          <w:sz w:val="32"/>
+          <w:szCs w:val="28"/>
+        </w:rPr>
+      </w:pPr>
+    </w:p>
+    <w:p>
+      <w:pPr>
+        <w:rPr>
+          <w:sz w:val="32"/>
+          <w:szCs w:val="28"/>
+        </w:rPr>
+      </w:pPr>
+    </w:p>
+    <w:p>
+      <w:pPr>
+        <w:rPr>
+          <w:sz w:val="28"/>
+          <w:szCs w:val="28"/>
+        </w:rPr>
+      </w:pPr>
+      <w:r>
+        <w:rPr>
+          <w:sz w:val="28"/>
+          <w:szCs w:val="28"/>
+        </w:rPr>
+        <w:t>Remarks:</w:t>
+      </w:r>
+      <w:r>
+        <w:rPr>
+          <w:sz w:val="28"/>
+          <w:szCs w:val="28"/>
+        </w:rPr>
+        <w:t>Very high accuracy. BagsizePercentage and batch size and nmber of slots were changed to get the highest accuracy with lowest mean absolute error.</w:t>
+      </w:r>
+    </w:p>
+    <w:p>
+      <w:pPr>
+        <w:rPr>
+          <w:sz w:val="28"/>
+          <w:szCs w:val="28"/>
+        </w:rPr>
+      </w:pPr>
+    </w:p>
+    <w:p>
+      <w:pPr>
+        <w:rPr>
+          <w:b/>
+          <w:bCs/>
+          <w:sz w:val="28"/>
+          <w:szCs w:val="28"/>
+        </w:rPr>
+      </w:pPr>
+      <w:r>
+        <w:rPr>
+          <w:b/>
+          <w:bCs/>
+          <w:sz w:val="28"/>
+          <w:szCs w:val="28"/>
+        </w:rPr>
+        <w:t>Step:</w:t>
+      </w:r>
+    </w:p>
+    <w:p>
+      <w:pPr>
+        <w:rPr>
+          <w:sz w:val="28"/>
+          <w:szCs w:val="28"/>
+        </w:rPr>
+      </w:pPr>
+      <w:r>
+        <w:rPr>
+          <w:sz w:val="28"/>
+          <w:szCs w:val="28"/>
+        </w:rPr>
+        <w:t xml:space="preserve">By uploading the results </w:t>
+      </w:r>
+      <w:r>
+        <w:rPr>
+          <w:sz w:val="28"/>
+          <w:szCs w:val="28"/>
+        </w:rPr>
+        <w:t>of the above algorithms</w:t>
+      </w:r>
+      <w:r>
+        <w:rPr>
+          <w:sz w:val="28"/>
+          <w:szCs w:val="28"/>
+        </w:rPr>
+        <w:t xml:space="preserve"> to the kaggle we got the above decision </w:t>
+      </w:r>
+      <w:r>
+        <w:rPr>
+          <w:sz w:val="28"/>
+          <w:szCs w:val="28"/>
+        </w:rPr>
+        <w:t>tree and the Random forest al</w:t>
+      </w:r>
+      <w:r>
+        <w:rPr>
+          <w:sz w:val="28"/>
+          <w:szCs w:val="28"/>
+        </w:rPr>
+        <w:t>gorithm gave the the best accuracy for test data set (in the public leader board).</w:t>
+      </w:r>
+    </w:p>
+    <w:p>
+      <w:pPr>
+        <w:rPr>
+          <w:sz w:val="28"/>
+          <w:szCs w:val="28"/>
+        </w:rPr>
+      </w:pPr>
+      <w:r>
+        <w:rPr>
+          <w:sz w:val="28"/>
+          <w:szCs w:val="28"/>
+        </w:rPr>
+        <w:lastRenderedPageBreak/>
+        <w:t>Therefore we choose J48 classifier and Random Forest classification with python for further development.</w:t>
+      </w:r>
+    </w:p>
+    <w:p>
+      <w:pPr>
+        <w:rPr>
+          <w:sz w:val="28"/>
+          <w:szCs w:val="28"/>
+        </w:rPr>
+      </w:pPr>
+    </w:p>
+    <w:p>
+      <w:pPr>
+        <w:rPr>
+          <w:b/>
+          <w:bCs/>
+          <w:sz w:val="36"/>
+          <w:szCs w:val="32"/>
+          <w:u w:val="single"/>
+        </w:rPr>
+      </w:pPr>
+    </w:p>
+    <w:p>
+      <w:pPr>
+        <w:rPr>
+          <w:b/>
+          <w:bCs/>
+          <w:sz w:val="36"/>
+          <w:szCs w:val="32"/>
+          <w:u w:val="single"/>
+        </w:rPr>
+      </w:pPr>
+    </w:p>
+    <w:p>
+      <w:pPr>
+        <w:rPr>
+          <w:b/>
+          <w:bCs/>
+          <w:sz w:val="36"/>
+          <w:szCs w:val="32"/>
+          <w:u w:val="single"/>
+        </w:rPr>
+      </w:pPr>
+    </w:p>
+    <w:p>
+      <w:pPr>
+        <w:rPr>
+          <w:b/>
+          <w:bCs/>
+          <w:sz w:val="36"/>
+          <w:szCs w:val="32"/>
+          <w:u w:val="single"/>
+        </w:rPr>
+      </w:pPr>
+    </w:p>
+    <w:p>
+      <w:pPr>
+        <w:rPr>
+          <w:b/>
+          <w:bCs/>
+          <w:sz w:val="36"/>
+          <w:szCs w:val="32"/>
+          <w:u w:val="single"/>
+        </w:rPr>
+      </w:pPr>
+      <w:r>
+        <w:rPr>
+          <w:b/>
+          <w:bCs/>
+          <w:sz w:val="36"/>
+          <w:szCs w:val="32"/>
+          <w:u w:val="single"/>
+        </w:rPr>
+        <w:t>Python</w:t>
+      </w:r>
+    </w:p>
+    <w:p>
+      <w:pPr>
+        <w:rPr>
+          <w:b/>
+          <w:bCs/>
+          <w:sz w:val="36"/>
+          <w:szCs w:val="32"/>
+          <w:u w:val="single"/>
+        </w:rPr>
+      </w:pPr>
+      <w:r>
+        <w:rPr>
+          <w:b/>
+          <w:bCs/>
+          <w:sz w:val="36"/>
+          <w:szCs w:val="32"/>
+          <w:u w:val="single"/>
+        </w:rPr>
+        <w:t>Why python?</w:t>
+      </w:r>
+    </w:p>
+    <w:p>
+      <w:pPr>
+        <w:rPr>
+          <w:sz w:val="28"/>
+          <w:szCs w:val="28"/>
+        </w:rPr>
+      </w:pPr>
+      <w:r>
+        <w:rPr>
+          <w:sz w:val="28"/>
+          <w:szCs w:val="28"/>
+        </w:rPr>
+        <w:t>Eventhogh weka gives GUI and a great envioranment for predoctions, it is less flexible and so as we explore we got to know that the Python in ML gives more degree of freedom when exploring and tune and tweeking the algoithms.</w:t>
+      </w:r>
+    </w:p>
+    <w:p>
+      <w:pPr>
+        <w:rPr>
+          <w:b/>
+          <w:bCs/>
+          <w:sz w:val="36"/>
+          <w:szCs w:val="32"/>
+          <w:u w:val="single"/>
+        </w:rPr>
+      </w:pPr>
+    </w:p>
+    <w:p>
+      <w:pPr>
+        <w:rPr>
+          <w:b/>
+          <w:bCs/>
+          <w:sz w:val="36"/>
+          <w:szCs w:val="32"/>
+          <w:u w:val="single"/>
+        </w:rPr>
+      </w:pPr>
+    </w:p>
+    <w:p>
+      <w:pPr>
+        <w:rPr>
+          <w:b/>
+          <w:bCs/>
+          <w:sz w:val="36"/>
+          <w:szCs w:val="32"/>
+          <w:u w:val="single"/>
+        </w:rPr>
+      </w:pPr>
+    </w:p>
+    <w:p>
+      <w:pPr>
+        <w:rPr>
+          <w:b/>
+          <w:bCs/>
+          <w:sz w:val="36"/>
+          <w:szCs w:val="32"/>
+          <w:u w:val="single"/>
+        </w:rPr>
+      </w:pPr>
+    </w:p>
+    <w:p>
+      <w:pPr>
+        <w:rPr>
+          <w:b/>
+          <w:bCs/>
+          <w:sz w:val="36"/>
+          <w:szCs w:val="32"/>
+          <w:u w:val="single"/>
+        </w:rPr>
+      </w:pPr>
+    </w:p>
+    <w:p>
+      <w:pPr>
+        <w:rPr>
+          <w:b/>
+          <w:bCs/>
+          <w:sz w:val="36"/>
+          <w:szCs w:val="32"/>
+          <w:u w:val="single"/>
+        </w:rPr>
+      </w:pPr>
+    </w:p>
+    <w:p>
+      <w:pPr>
+        <w:rPr>
+          <w:b/>
+          <w:bCs/>
+          <w:sz w:val="36"/>
+          <w:szCs w:val="32"/>
+          <w:u w:val="single"/>
+        </w:rPr>
+      </w:pPr>
+    </w:p>
+    <w:p>
+      <w:pPr>
+        <w:rPr>
+          <w:b/>
+          <w:bCs/>
+          <w:sz w:val="36"/>
+          <w:szCs w:val="32"/>
+          <w:u w:val="single"/>
+        </w:rPr>
+      </w:pPr>
+    </w:p>
+    <w:p>
+      <w:pPr>
+        <w:rPr>
+          <w:b/>
+          <w:bCs/>
+          <w:sz w:val="36"/>
+          <w:szCs w:val="32"/>
+          <w:u w:val="single"/>
+        </w:rPr>
+      </w:pPr>
+    </w:p>
+    <w:p>
+      <w:pPr>
+        <w:rPr>
+          <w:b/>
+          <w:bCs/>
+          <w:sz w:val="36"/>
+          <w:szCs w:val="32"/>
+          <w:u w:val="single"/>
+        </w:rPr>
+      </w:pPr>
+    </w:p>
+    <w:p>
+      <w:pPr>
+        <w:rPr>
+          <w:b/>
+          <w:bCs/>
+          <w:sz w:val="36"/>
+          <w:szCs w:val="32"/>
+          <w:u w:val="single"/>
+        </w:rPr>
+      </w:pPr>
+      <w:r>
+        <w:rPr>
+          <w:b/>
+          <w:bCs/>
+          <w:sz w:val="36"/>
+          <w:szCs w:val="32"/>
+          <w:u w:val="single"/>
+        </w:rPr>
+        <w:lastRenderedPageBreak/>
+        <w:t>Brief Procedure of how weka used to predict</w:t>
+      </w:r>
+    </w:p>
+    <w:p>
+      <w:pPr>
+        <w:rPr>
+          <w:b/>
+          <w:bCs/>
+          <w:sz w:val="36"/>
+          <w:szCs w:val="30"/>
+          <w:u w:val="single"/>
+        </w:rPr>
+      </w:pPr>
+      <w:r>
+        <w:rPr>
+          <w:b/>
+          <w:bCs/>
+          <w:sz w:val="36"/>
+          <w:szCs w:val="30"/>
+          <w:u w:val="single"/>
+        </w:rPr>
+        <w:t>Milestone 1(Before kaggel introduced)</w:t>
+      </w:r>
+    </w:p>
     <w:p/>
     <w:p>
       <w:r>
@@ -305,7 +1401,6 @@
           <w:shd w:val="clear" w:color="auto" w:fill="FFFFFF"/>
         </w:rPr>
       </w:pPr>
-      <w:proofErr w:type="gramStart"/>
       <w:r>
         <w:rPr>
           <w:rFonts w:ascii="Arial" w:hAnsi="Arial" w:cs="Arial"/>
@@ -314,9 +1409,8 @@
           <w:szCs w:val="21"/>
           <w:shd w:val="clear" w:color="auto" w:fill="FFFFFF"/>
         </w:rPr>
-        <w:t>defined</w:t>
-      </w:r>
-      <w:proofErr w:type="gramEnd"/>
+        <w:t>defined as the difference between the probability predicted for the actual class and the highest probability predicted for the other classes.</w:t>
+      </w:r>
       <w:r>
         <w:rPr>
           <w:rFonts w:ascii="Arial" w:hAnsi="Arial" w:cs="Arial"/>
@@ -325,7 +1419,7 @@
           <w:szCs w:val="21"/>
           <w:shd w:val="clear" w:color="auto" w:fill="FFFFFF"/>
         </w:rPr>
-        <w:t xml:space="preserve"> as the difference between the probability predicted for the actual class and the highest probability predicted for the other classes.</w:t>
+        <w:t xml:space="preserve"> </w:t>
       </w:r>
       <w:r>
         <w:rPr>
@@ -335,9 +1429,11 @@
           <w:szCs w:val="21"/>
           <w:shd w:val="clear" w:color="auto" w:fill="FFFFFF"/>
         </w:rPr>
-        <w:t xml:space="preserve"> </w:t>
-      </w:r>
-      <w:r>
+        <w:t>A margin of 1 means that the correct class is predicted with 100% confidence (very good), a margin of -1 means that an incorrect class is predicted with 100% confidence (very bad).</w:t>
+      </w:r>
+    </w:p>
+    <w:p>
+      <w:pPr>
         <w:rPr>
           <w:rFonts w:ascii="Arial" w:hAnsi="Arial" w:cs="Arial"/>
           <w:color w:val="111111"/>
@@ -345,18 +1441,6 @@
           <w:szCs w:val="21"/>
           <w:shd w:val="clear" w:color="auto" w:fill="FFFFFF"/>
         </w:rPr>
-        <w:t>A margin of 1 means that the correct class is predicted with 100% confidence (very good), a margin of -1 means that an incorrect class is predicted with 100% confidence (very bad).</w:t>
-      </w:r>
-    </w:p>
-    <w:p>
-      <w:pPr>
-        <w:rPr>
-          <w:rFonts w:ascii="Arial" w:hAnsi="Arial" w:cs="Arial"/>
-          <w:color w:val="111111"/>
-          <w:sz w:val="21"/>
-          <w:szCs w:val="21"/>
-          <w:shd w:val="clear" w:color="auto" w:fill="FFFFFF"/>
-        </w:rPr>
       </w:pPr>
     </w:p>
     <w:p>
@@ -416,66 +1500,40 @@
           <w:color w:val="111111"/>
           <w:shd w:val="clear" w:color="auto" w:fill="FFFFFF"/>
         </w:rPr>
-        <w:t>1</w:t>
-      </w:r>
-      <w:r>
-        <w:rPr>
-          <w:rFonts w:ascii="Arial" w:hAnsi="Arial" w:cs="Arial"/>
-          <w:b/>
-          <w:bCs/>
+        <w:t>1)</w:t>
+      </w:r>
+      <w:r>
+        <w:rPr>
+          <w:rFonts w:ascii="Arial" w:hAnsi="Arial" w:cs="Arial"/>
           <w:color w:val="111111"/>
           <w:shd w:val="clear" w:color="auto" w:fill="FFFFFF"/>
         </w:rPr>
-        <w:t>)</w:t>
-      </w:r>
-      <w:r>
+        <w:t>.Both Training and Test data sets were preprocessed and made to ARFF formats. For test data sets Attribute names were given and the Class (Which is to be predicted is names as “A16”)</w:t>
+      </w:r>
+    </w:p>
+    <w:p>
+      <w:pPr>
         <w:rPr>
           <w:rFonts w:ascii="Arial" w:hAnsi="Arial" w:cs="Arial"/>
           <w:color w:val="111111"/>
           <w:shd w:val="clear" w:color="auto" w:fill="FFFFFF"/>
         </w:rPr>
-        <w:t xml:space="preserve">.Both Training and Test data sets were preprocessed and made to ARFF formats. For test data sets Attribute names were given and the Class (Which is to be predicted is </w:t>
-      </w:r>
-      <w:r>
+      </w:pPr>
+    </w:p>
+    <w:p>
+      <w:pPr>
         <w:rPr>
           <w:rFonts w:ascii="Arial" w:hAnsi="Arial" w:cs="Arial"/>
           <w:color w:val="111111"/>
           <w:shd w:val="clear" w:color="auto" w:fill="FFFFFF"/>
         </w:rPr>
-        <w:t>names as “A16”</w:t>
-      </w:r>
-      <w:r>
-        <w:rPr>
-          <w:rFonts w:ascii="Arial" w:hAnsi="Arial" w:cs="Arial"/>
-          <w:color w:val="111111"/>
-          <w:shd w:val="clear" w:color="auto" w:fill="FFFFFF"/>
-        </w:rPr>
-        <w:t>)</w:t>
-      </w:r>
-    </w:p>
-    <w:p>
-      <w:pPr>
-        <w:rPr>
-          <w:rFonts w:ascii="Arial" w:hAnsi="Arial" w:cs="Arial"/>
-          <w:color w:val="111111"/>
-          <w:shd w:val="clear" w:color="auto" w:fill="FFFFFF"/>
-        </w:rPr>
-      </w:pPr>
-    </w:p>
-    <w:p>
-      <w:pPr>
-        <w:rPr>
-          <w:rFonts w:ascii="Arial" w:hAnsi="Arial" w:cs="Arial"/>
-          <w:color w:val="111111"/>
-          <w:shd w:val="clear" w:color="auto" w:fill="FFFFFF"/>
-        </w:rPr>
       </w:pPr>
       <w:r>
         <w:rPr>
           <w:noProof/>
         </w:rPr>
         <w:drawing>
-          <wp:inline distT="0" distB="0" distL="0" distR="0" wp14:anchorId="477E017D" wp14:editId="4295B0D4">
+          <wp:inline distT="0" distB="0" distL="0" distR="0" wp14:anchorId="71E58CB2" wp14:editId="0E5381E7">
             <wp:extent cx="6696075" cy="3573116"/>
             <wp:effectExtent l="0" t="0" r="0" b="8890"/>
             <wp:docPr id="5" name="Picture 5"/>
@@ -490,7 +1548,7 @@
                     <pic:cNvPicPr/>
                   </pic:nvPicPr>
                   <pic:blipFill rotWithShape="1">
-                    <a:blip r:embed="rId6"/>
+                    <a:blip r:embed="rId10"/>
                     <a:srcRect r="23718" b="27594"/>
                     <a:stretch/>
                   </pic:blipFill>
@@ -575,7 +1633,7 @@
           <w:noProof/>
         </w:rPr>
         <w:drawing>
-          <wp:inline distT="0" distB="0" distL="0" distR="0" wp14:anchorId="49D2F86E" wp14:editId="1BB88244">
+          <wp:inline distT="0" distB="0" distL="0" distR="0" wp14:anchorId="34AB2A80" wp14:editId="258A3117">
             <wp:extent cx="6438900" cy="3276600"/>
             <wp:effectExtent l="0" t="0" r="0" b="0"/>
             <wp:docPr id="6" name="Picture 6"/>
@@ -590,7 +1648,7 @@
                     <pic:cNvPicPr/>
                   </pic:nvPicPr>
                   <pic:blipFill rotWithShape="1">
-                    <a:blip r:embed="rId7"/>
+                    <a:blip r:embed="rId11"/>
                     <a:srcRect r="44551" b="12486"/>
                     <a:stretch/>
                   </pic:blipFill>
@@ -653,7 +1711,7 @@
           <w:szCs w:val="24"/>
         </w:rPr>
         <w:drawing>
-          <wp:anchor distT="0" distB="0" distL="114300" distR="114300" simplePos="0" relativeHeight="251658240" behindDoc="1" locked="0" layoutInCell="1" allowOverlap="1">
+          <wp:anchor distT="0" distB="0" distL="114300" distR="114300" simplePos="0" relativeHeight="251665408" behindDoc="1" locked="0" layoutInCell="1" allowOverlap="1" wp14:anchorId="418A08DC" wp14:editId="6782C107">
             <wp:simplePos x="0" y="0"/>
             <wp:positionH relativeFrom="margin">
               <wp:posOffset>-904875</wp:posOffset>
@@ -676,7 +1734,7 @@
                     <pic:cNvPicPr/>
                   </pic:nvPicPr>
                   <pic:blipFill rotWithShape="1">
-                    <a:blip r:embed="rId8">
+                    <a:blip r:embed="rId12">
                       <a:extLst>
                         <a:ext uri="{28A0092B-C50C-407E-A947-70E740481C1C}">
                           <a14:useLocalDpi xmlns:a14="http://schemas.microsoft.com/office/drawing/2010/main" val="0"/>
@@ -715,7 +1773,6 @@
           </wp:anchor>
         </w:drawing>
       </w:r>
-      <w:proofErr w:type="gramStart"/>
       <w:r>
         <w:rPr>
           <w:b/>
@@ -730,29 +1787,7 @@
           <w:sz w:val="24"/>
           <w:szCs w:val="24"/>
         </w:rPr>
-        <w:t>Training</w:t>
-      </w:r>
-      <w:proofErr w:type="gramEnd"/>
-      <w:r>
-        <w:rPr>
-          <w:sz w:val="24"/>
-          <w:szCs w:val="24"/>
-        </w:rPr>
-        <w:t xml:space="preserve"> </w:t>
-      </w:r>
-      <w:r>
-        <w:rPr>
-          <w:sz w:val="24"/>
-          <w:szCs w:val="24"/>
-        </w:rPr>
-        <w:t>Data set classified Using J48 tree</w:t>
-      </w:r>
-      <w:r>
-        <w:rPr>
-          <w:sz w:val="24"/>
-          <w:szCs w:val="24"/>
-        </w:rPr>
-        <w:t>(Use as training data set)</w:t>
+        <w:t>Training Data set classified Using J48 tree(Use as training data set)</w:t>
       </w:r>
     </w:p>
     <w:p/>
@@ -776,7 +1811,6 @@
           <w:szCs w:val="26"/>
         </w:rPr>
       </w:pPr>
-      <w:bookmarkStart w:id="0" w:name="_GoBack"/>
       <w:r>
         <w:rPr>
           <w:b/>
@@ -784,31 +1818,13 @@
           <w:sz w:val="28"/>
           <w:szCs w:val="26"/>
         </w:rPr>
-        <w:lastRenderedPageBreak/>
         <w:t>Correctly Classified 90.7609%</w:t>
       </w:r>
     </w:p>
-    <w:bookmarkEnd w:id="0"/>
     <w:p/>
     <w:p>
-      <w:proofErr w:type="spellStart"/>
-      <w:r>
-        <w:t>Visualised</w:t>
-      </w:r>
-      <w:proofErr w:type="spellEnd"/>
-      <w:r>
-        <w:t xml:space="preserve"> </w:t>
-      </w:r>
-      <w:proofErr w:type="gramStart"/>
-      <w:r>
-        <w:t>tree</w:t>
-      </w:r>
-      <w:r>
-        <w:t>(</w:t>
-      </w:r>
-      <w:proofErr w:type="gramEnd"/>
-      <w:r>
-        <w:t>for training data set)</w:t>
+      <w:r>
+        <w:t>Visualised tree(for training data set)</w:t>
       </w:r>
     </w:p>
     <w:p>
@@ -820,7 +1836,7 @@
           <w:noProof/>
         </w:rPr>
         <w:drawing>
-          <wp:anchor distT="0" distB="0" distL="114300" distR="114300" simplePos="0" relativeHeight="251659264" behindDoc="0" locked="0" layoutInCell="1" allowOverlap="1">
+          <wp:anchor distT="0" distB="0" distL="114300" distR="114300" simplePos="0" relativeHeight="251666432" behindDoc="0" locked="0" layoutInCell="1" allowOverlap="1" wp14:anchorId="1E3412F8" wp14:editId="4EC87D5F">
             <wp:simplePos x="0" y="0"/>
             <wp:positionH relativeFrom="page">
               <wp:align>right</wp:align>
@@ -843,7 +1859,7 @@
                     <pic:cNvPicPr/>
                   </pic:nvPicPr>
                   <pic:blipFill rotWithShape="1">
-                    <a:blip r:embed="rId9">
+                    <a:blip r:embed="rId13">
                       <a:extLst>
                         <a:ext uri="{28A0092B-C50C-407E-A947-70E740481C1C}">
                           <a14:useLocalDpi xmlns:a14="http://schemas.microsoft.com/office/drawing/2010/main" val="0"/>
@@ -1024,21 +2040,37 @@
       </w:pPr>
       <w:r>
         <w:rPr>
+          <w:b/>
+          <w:bCs/>
+          <w:sz w:val="32"/>
+          <w:szCs w:val="28"/>
+          <w:u w:val="single"/>
+        </w:rPr>
+        <w:t>Results</w:t>
+      </w:r>
+    </w:p>
+    <w:p>
+      <w:pPr>
+        <w:rPr>
+          <w:b/>
+          <w:bCs/>
+          <w:sz w:val="32"/>
+          <w:szCs w:val="28"/>
+        </w:rPr>
+      </w:pPr>
+      <w:r>
+        <w:rPr>
+          <w:b/>
+          <w:bCs/>
           <w:noProof/>
+          <w:sz w:val="32"/>
+          <w:szCs w:val="28"/>
         </w:rPr>
         <w:drawing>
-          <wp:anchor distT="0" distB="0" distL="114300" distR="114300" simplePos="0" relativeHeight="251662336" behindDoc="0" locked="0" layoutInCell="1" allowOverlap="1">
-            <wp:simplePos x="0" y="0"/>
-            <wp:positionH relativeFrom="page">
-              <wp:align>left</wp:align>
-            </wp:positionH>
-            <wp:positionV relativeFrom="paragraph">
-              <wp:posOffset>495300</wp:posOffset>
-            </wp:positionV>
-            <wp:extent cx="7860683" cy="3314700"/>
-            <wp:effectExtent l="0" t="0" r="6985" b="0"/>
-            <wp:wrapSquare wrapText="bothSides"/>
-            <wp:docPr id="7" name="Picture 7"/>
+          <wp:inline distT="0" distB="0" distL="0" distR="0" wp14:anchorId="7C7E9813" wp14:editId="1F9D06B1">
+            <wp:extent cx="6715125" cy="1969340"/>
+            <wp:effectExtent l="0" t="0" r="0" b="0"/>
+            <wp:docPr id="8" name="Picture 8"/>
             <wp:cNvGraphicFramePr>
               <a:graphicFrameLocks xmlns:a="http://schemas.openxmlformats.org/drawingml/2006/main" noChangeAspect="1"/>
             </wp:cNvGraphicFramePr>
@@ -1046,58 +2078,42 @@
               <a:graphicData uri="http://schemas.openxmlformats.org/drawingml/2006/picture">
                 <pic:pic xmlns:pic="http://schemas.openxmlformats.org/drawingml/2006/picture">
                   <pic:nvPicPr>
-                    <pic:cNvPr id="1" name=""/>
-                    <pic:cNvPicPr/>
+                    <pic:cNvPr id="0" name="Picture 1"/>
+                    <pic:cNvPicPr>
+                      <a:picLocks noChangeAspect="1" noChangeArrowheads="1"/>
+                    </pic:cNvPicPr>
                   </pic:nvPicPr>
-                  <pic:blipFill rotWithShape="1">
-                    <a:blip r:embed="rId10">
+                  <pic:blipFill>
+                    <a:blip r:embed="rId14">
                       <a:extLst>
                         <a:ext uri="{28A0092B-C50C-407E-A947-70E740481C1C}">
                           <a14:useLocalDpi xmlns:a14="http://schemas.microsoft.com/office/drawing/2010/main" val="0"/>
                         </a:ext>
                       </a:extLst>
                     </a:blip>
-                    <a:srcRect r="11539" b="32440"/>
-                    <a:stretch/>
+                    <a:srcRect/>
+                    <a:stretch>
+                      <a:fillRect/>
+                    </a:stretch>
                   </pic:blipFill>
                   <pic:spPr bwMode="auto">
                     <a:xfrm>
                       <a:off x="0" y="0"/>
-                      <a:ext cx="7860683" cy="3314700"/>
+                      <a:ext cx="6752845" cy="1980402"/>
                     </a:xfrm>
                     <a:prstGeom prst="rect">
                       <a:avLst/>
                     </a:prstGeom>
+                    <a:noFill/>
                     <a:ln>
                       <a:noFill/>
                     </a:ln>
-                    <a:extLst>
-                      <a:ext uri="{53640926-AAD7-44D8-BBD7-CCE9431645EC}">
-                        <a14:shadowObscured xmlns:a14="http://schemas.microsoft.com/office/drawing/2010/main"/>
-                      </a:ext>
-                    </a:extLst>
                   </pic:spPr>
                 </pic:pic>
               </a:graphicData>
             </a:graphic>
-            <wp14:sizeRelH relativeFrom="page">
-              <wp14:pctWidth>0</wp14:pctWidth>
-            </wp14:sizeRelH>
-            <wp14:sizeRelV relativeFrom="page">
-              <wp14:pctHeight>0</wp14:pctHeight>
-            </wp14:sizeRelV>
-          </wp:anchor>
+          </wp:inline>
         </w:drawing>
-      </w:r>
-      <w:r>
-        <w:rPr>
-          <w:b/>
-          <w:bCs/>
-          <w:sz w:val="32"/>
-          <w:szCs w:val="28"/>
-          <w:u w:val="single"/>
-        </w:rPr>
-        <w:t>Results</w:t>
       </w:r>
     </w:p>
     <w:p>
@@ -1114,43 +2130,31 @@
           <w:szCs w:val="26"/>
           <w:u w:val="single"/>
         </w:rPr>
-        <w:t>Figure 3: Final Predictions</w:t>
-      </w:r>
-      <w:proofErr w:type="gramStart"/>
-      <w:r>
+        <w:t>Figure 3: Final Predictions results on Feels</w:t>
+      </w:r>
+      <w:bookmarkStart w:id="0" w:name="_GoBack"/>
+      <w:bookmarkEnd w:id="0"/>
+    </w:p>
+    <w:p>
+      <w:pPr>
         <w:rPr>
           <w:sz w:val="28"/>
           <w:szCs w:val="26"/>
-          <w:u w:val="single"/>
-        </w:rPr>
-        <w:t>.(</w:t>
-      </w:r>
-      <w:proofErr w:type="gramEnd"/>
+        </w:rPr>
+      </w:pPr>
       <w:r>
         <w:rPr>
           <w:sz w:val="28"/>
           <w:szCs w:val="26"/>
-          <w:u w:val="single"/>
-        </w:rPr>
-        <w:t xml:space="preserve">Column </w:t>
-      </w:r>
-      <w:proofErr w:type="spellStart"/>
+        </w:rPr>
+        <w:t>Our</w:t>
+      </w:r>
       <w:r>
         <w:rPr>
           <w:sz w:val="28"/>
           <w:szCs w:val="26"/>
-          <w:u w:val="single"/>
-        </w:rPr>
-        <w:t>labled</w:t>
-      </w:r>
-      <w:proofErr w:type="spellEnd"/>
-      <w:r>
-        <w:rPr>
-          <w:sz w:val="28"/>
-          <w:szCs w:val="26"/>
-          <w:u w:val="single"/>
-        </w:rPr>
-        <w:t xml:space="preserve"> as “Predicted A16”)</w:t>
+        </w:rPr>
+        <w:t xml:space="preserve"> predictions were 92.86% accurate ranked 2.</w:t>
       </w:r>
     </w:p>
     <w:p>
@@ -1210,9 +2214,18 @@
           <w:bCs/>
           <w:sz w:val="32"/>
           <w:szCs w:val="28"/>
-          <w:u w:val="single"/>
-        </w:rPr>
-        <w:t xml:space="preserve">Prediction margin: </w:t>
+        </w:rPr>
+        <w:t>Prediction margin:</w:t>
+      </w:r>
+      <w:r>
+        <w:rPr>
+          <w:b/>
+          <w:bCs/>
+          <w:sz w:val="32"/>
+          <w:szCs w:val="28"/>
+          <w:u w:val="single"/>
+        </w:rPr>
+        <w:t xml:space="preserve"> </w:t>
       </w:r>
       <w:r>
         <w:rPr>
@@ -1237,8 +2250,41 @@
         <w:rPr>
           <w:b/>
           <w:bCs/>
-          <w:sz w:val="32"/>
-          <w:szCs w:val="28"/>
+          <w:sz w:val="36"/>
+          <w:szCs w:val="32"/>
+          <w:u w:val="single"/>
+        </w:rPr>
+      </w:pPr>
+    </w:p>
+    <w:p>
+      <w:pPr>
+        <w:rPr>
+          <w:b/>
+          <w:bCs/>
+          <w:sz w:val="36"/>
+          <w:szCs w:val="32"/>
+          <w:u w:val="single"/>
+        </w:rPr>
+      </w:pPr>
+    </w:p>
+    <w:p>
+      <w:pPr>
+        <w:rPr>
+          <w:b/>
+          <w:bCs/>
+          <w:sz w:val="36"/>
+          <w:szCs w:val="32"/>
+          <w:u w:val="single"/>
+        </w:rPr>
+      </w:pPr>
+    </w:p>
+    <w:p>
+      <w:pPr>
+        <w:rPr>
+          <w:b/>
+          <w:bCs/>
+          <w:sz w:val="36"/>
+          <w:szCs w:val="32"/>
           <w:u w:val="single"/>
         </w:rPr>
       </w:pPr>
@@ -1251,6 +2297,269 @@
     </w:sectPr>
   </w:body>
 </w:document>
+</file>
+
+<file path=word/endnotes.xml><?xml version="1.0" encoding="utf-8"?>
+<w:endnotes xmlns:wpc="http://schemas.microsoft.com/office/word/2010/wordprocessingCanvas" xmlns:cx="http://schemas.microsoft.com/office/drawing/2014/chartex" xmlns:cx1="http://schemas.microsoft.com/office/drawing/2015/9/8/chartex" xmlns:mc="http://schemas.openxmlformats.org/markup-compatibility/2006" xmlns:o="urn:schemas-microsoft-com:office:office" xmlns:r="http://schemas.openxmlformats.org/officeDocument/2006/relationships" xmlns:m="http://schemas.openxmlformats.org/officeDocument/2006/math" xmlns:v="urn:schemas-microsoft-com:vml" xmlns:wp14="http://schemas.microsoft.com/office/word/2010/wordprocessingDrawing" xmlns:wp="http://schemas.openxmlformats.org/drawingml/2006/wordprocessingDrawing" xmlns:w10="urn:schemas-microsoft-com:office:word" xmlns:w="http://schemas.openxmlformats.org/wordprocessingml/2006/main" xmlns:w14="http://schemas.microsoft.com/office/word/2010/wordml" xmlns:w15="http://schemas.microsoft.com/office/word/2012/wordml" xmlns:w16se="http://schemas.microsoft.com/office/word/2015/wordml/symex" xmlns:wpg="http://schemas.microsoft.com/office/word/2010/wordprocessingGroup" xmlns:wpi="http://schemas.microsoft.com/office/word/2010/wordprocessingInk" xmlns:wne="http://schemas.microsoft.com/office/word/2006/wordml" xmlns:wps="http://schemas.microsoft.com/office/word/2010/wordprocessingShape" mc:Ignorable="w14 w15 w16se wp14">
+  <w:endnote w:type="separator" w:id="-1">
+    <w:p>
+      <w:pPr>
+        <w:spacing w:after="0" w:line="240" w:lineRule="auto"/>
+      </w:pPr>
+      <w:r>
+        <w:separator/>
+      </w:r>
+    </w:p>
+  </w:endnote>
+  <w:endnote w:type="continuationSeparator" w:id="0">
+    <w:p>
+      <w:pPr>
+        <w:spacing w:after="0" w:line="240" w:lineRule="auto"/>
+      </w:pPr>
+      <w:r>
+        <w:continuationSeparator/>
+      </w:r>
+    </w:p>
+  </w:endnote>
+</w:endnotes>
+</file>
+
+<file path=word/footnotes.xml><?xml version="1.0" encoding="utf-8"?>
+<w:footnotes xmlns:wpc="http://schemas.microsoft.com/office/word/2010/wordprocessingCanvas" xmlns:cx="http://schemas.microsoft.com/office/drawing/2014/chartex" xmlns:cx1="http://schemas.microsoft.com/office/drawing/2015/9/8/chartex" xmlns:mc="http://schemas.openxmlformats.org/markup-compatibility/2006" xmlns:o="urn:schemas-microsoft-com:office:office" xmlns:r="http://schemas.openxmlformats.org/officeDocument/2006/relationships" xmlns:m="http://schemas.openxmlformats.org/officeDocument/2006/math" xmlns:v="urn:schemas-microsoft-com:vml" xmlns:wp14="http://schemas.microsoft.com/office/word/2010/wordprocessingDrawing" xmlns:wp="http://schemas.openxmlformats.org/drawingml/2006/wordprocessingDrawing" xmlns:w10="urn:schemas-microsoft-com:office:word" xmlns:w="http://schemas.openxmlformats.org/wordprocessingml/2006/main" xmlns:w14="http://schemas.microsoft.com/office/word/2010/wordml" xmlns:w15="http://schemas.microsoft.com/office/word/2012/wordml" xmlns:w16se="http://schemas.microsoft.com/office/word/2015/wordml/symex" xmlns:wpg="http://schemas.microsoft.com/office/word/2010/wordprocessingGroup" xmlns:wpi="http://schemas.microsoft.com/office/word/2010/wordprocessingInk" xmlns:wne="http://schemas.microsoft.com/office/word/2006/wordml" xmlns:wps="http://schemas.microsoft.com/office/word/2010/wordprocessingShape" mc:Ignorable="w14 w15 w16se wp14">
+  <w:footnote w:type="separator" w:id="-1">
+    <w:p>
+      <w:pPr>
+        <w:spacing w:after="0" w:line="240" w:lineRule="auto"/>
+      </w:pPr>
+      <w:r>
+        <w:separator/>
+      </w:r>
+    </w:p>
+  </w:footnote>
+  <w:footnote w:type="continuationSeparator" w:id="0">
+    <w:p>
+      <w:pPr>
+        <w:spacing w:after="0" w:line="240" w:lineRule="auto"/>
+      </w:pPr>
+      <w:r>
+        <w:continuationSeparator/>
+      </w:r>
+    </w:p>
+  </w:footnote>
+</w:footnotes>
+</file>
+
+<file path=word/numbering.xml><?xml version="1.0" encoding="utf-8"?>
+<w:numbering xmlns:wpc="http://schemas.microsoft.com/office/word/2010/wordprocessingCanvas" xmlns:cx="http://schemas.microsoft.com/office/drawing/2014/chartex" xmlns:cx1="http://schemas.microsoft.com/office/drawing/2015/9/8/chartex" xmlns:mc="http://schemas.openxmlformats.org/markup-compatibility/2006" xmlns:o="urn:schemas-microsoft-com:office:office" xmlns:r="http://schemas.openxmlformats.org/officeDocument/2006/relationships" xmlns:m="http://schemas.openxmlformats.org/officeDocument/2006/math" xmlns:v="urn:schemas-microsoft-com:vml" xmlns:wp14="http://schemas.microsoft.com/office/word/2010/wordprocessingDrawing" xmlns:wp="http://schemas.openxmlformats.org/drawingml/2006/wordprocessingDrawing" xmlns:w10="urn:schemas-microsoft-com:office:word" xmlns:w="http://schemas.openxmlformats.org/wordprocessingml/2006/main" xmlns:w14="http://schemas.microsoft.com/office/word/2010/wordml" xmlns:w15="http://schemas.microsoft.com/office/word/2012/wordml" xmlns:w16se="http://schemas.microsoft.com/office/word/2015/wordml/symex" xmlns:wpg="http://schemas.microsoft.com/office/word/2010/wordprocessingGroup" xmlns:wpi="http://schemas.microsoft.com/office/word/2010/wordprocessingInk" xmlns:wne="http://schemas.microsoft.com/office/word/2006/wordml" xmlns:wps="http://schemas.microsoft.com/office/word/2010/wordprocessingShape" mc:Ignorable="w14 w15 w16se wp14">
+  <w:abstractNum w:abstractNumId="0" w15:restartNumberingAfterBreak="0">
+    <w:nsid w:val="1B844970"/>
+    <w:multiLevelType w:val="hybridMultilevel"/>
+    <w:tmpl w:val="3DBEF938"/>
+    <w:lvl w:ilvl="0" w:tplc="04090001">
+      <w:start w:val="1"/>
+      <w:numFmt w:val="bullet"/>
+      <w:lvlText w:val=""/>
+      <w:lvlJc w:val="left"/>
+      <w:pPr>
+        <w:ind w:left="720" w:hanging="360"/>
+      </w:pPr>
+      <w:rPr>
+        <w:rFonts w:ascii="Symbol" w:hAnsi="Symbol" w:hint="default"/>
+      </w:rPr>
+    </w:lvl>
+    <w:lvl w:ilvl="1" w:tplc="04090003" w:tentative="1">
+      <w:start w:val="1"/>
+      <w:numFmt w:val="bullet"/>
+      <w:lvlText w:val="o"/>
+      <w:lvlJc w:val="left"/>
+      <w:pPr>
+        <w:ind w:left="1440" w:hanging="360"/>
+      </w:pPr>
+      <w:rPr>
+        <w:rFonts w:ascii="Courier New" w:hAnsi="Courier New" w:cs="Courier New" w:hint="default"/>
+      </w:rPr>
+    </w:lvl>
+    <w:lvl w:ilvl="2" w:tplc="04090005" w:tentative="1">
+      <w:start w:val="1"/>
+      <w:numFmt w:val="bullet"/>
+      <w:lvlText w:val=""/>
+      <w:lvlJc w:val="left"/>
+      <w:pPr>
+        <w:ind w:left="2160" w:hanging="360"/>
+      </w:pPr>
+      <w:rPr>
+        <w:rFonts w:ascii="Wingdings" w:hAnsi="Wingdings" w:hint="default"/>
+      </w:rPr>
+    </w:lvl>
+    <w:lvl w:ilvl="3" w:tplc="04090001" w:tentative="1">
+      <w:start w:val="1"/>
+      <w:numFmt w:val="bullet"/>
+      <w:lvlText w:val=""/>
+      <w:lvlJc w:val="left"/>
+      <w:pPr>
+        <w:ind w:left="2880" w:hanging="360"/>
+      </w:pPr>
+      <w:rPr>
+        <w:rFonts w:ascii="Symbol" w:hAnsi="Symbol" w:hint="default"/>
+      </w:rPr>
+    </w:lvl>
+    <w:lvl w:ilvl="4" w:tplc="04090003" w:tentative="1">
+      <w:start w:val="1"/>
+      <w:numFmt w:val="bullet"/>
+      <w:lvlText w:val="o"/>
+      <w:lvlJc w:val="left"/>
+      <w:pPr>
+        <w:ind w:left="3600" w:hanging="360"/>
+      </w:pPr>
+      <w:rPr>
+        <w:rFonts w:ascii="Courier New" w:hAnsi="Courier New" w:cs="Courier New" w:hint="default"/>
+      </w:rPr>
+    </w:lvl>
+    <w:lvl w:ilvl="5" w:tplc="04090005" w:tentative="1">
+      <w:start w:val="1"/>
+      <w:numFmt w:val="bullet"/>
+      <w:lvlText w:val=""/>
+      <w:lvlJc w:val="left"/>
+      <w:pPr>
+        <w:ind w:left="4320" w:hanging="360"/>
+      </w:pPr>
+      <w:rPr>
+        <w:rFonts w:ascii="Wingdings" w:hAnsi="Wingdings" w:hint="default"/>
+      </w:rPr>
+    </w:lvl>
+    <w:lvl w:ilvl="6" w:tplc="04090001" w:tentative="1">
+      <w:start w:val="1"/>
+      <w:numFmt w:val="bullet"/>
+      <w:lvlText w:val=""/>
+      <w:lvlJc w:val="left"/>
+      <w:pPr>
+        <w:ind w:left="5040" w:hanging="360"/>
+      </w:pPr>
+      <w:rPr>
+        <w:rFonts w:ascii="Symbol" w:hAnsi="Symbol" w:hint="default"/>
+      </w:rPr>
+    </w:lvl>
+    <w:lvl w:ilvl="7" w:tplc="04090003" w:tentative="1">
+      <w:start w:val="1"/>
+      <w:numFmt w:val="bullet"/>
+      <w:lvlText w:val="o"/>
+      <w:lvlJc w:val="left"/>
+      <w:pPr>
+        <w:ind w:left="5760" w:hanging="360"/>
+      </w:pPr>
+      <w:rPr>
+        <w:rFonts w:ascii="Courier New" w:hAnsi="Courier New" w:cs="Courier New" w:hint="default"/>
+      </w:rPr>
+    </w:lvl>
+    <w:lvl w:ilvl="8" w:tplc="04090005" w:tentative="1">
+      <w:start w:val="1"/>
+      <w:numFmt w:val="bullet"/>
+      <w:lvlText w:val=""/>
+      <w:lvlJc w:val="left"/>
+      <w:pPr>
+        <w:ind w:left="6480" w:hanging="360"/>
+      </w:pPr>
+      <w:rPr>
+        <w:rFonts w:ascii="Wingdings" w:hAnsi="Wingdings" w:hint="default"/>
+      </w:rPr>
+    </w:lvl>
+  </w:abstractNum>
+  <w:abstractNum w:abstractNumId="1" w15:restartNumberingAfterBreak="0">
+    <w:nsid w:val="2C9C11FD"/>
+    <w:multiLevelType w:val="hybridMultilevel"/>
+    <w:tmpl w:val="7B0014D2"/>
+    <w:lvl w:ilvl="0" w:tplc="003421A8">
+      <w:start w:val="1"/>
+      <w:numFmt w:val="lowerRoman"/>
+      <w:lvlText w:val="(%1)"/>
+      <w:lvlJc w:val="left"/>
+      <w:pPr>
+        <w:ind w:left="1170" w:hanging="720"/>
+      </w:pPr>
+      <w:rPr>
+        <w:rFonts w:hint="default"/>
+      </w:rPr>
+    </w:lvl>
+    <w:lvl w:ilvl="1" w:tplc="04090019" w:tentative="1">
+      <w:start w:val="1"/>
+      <w:numFmt w:val="lowerLetter"/>
+      <w:lvlText w:val="%2."/>
+      <w:lvlJc w:val="left"/>
+      <w:pPr>
+        <w:ind w:left="1530" w:hanging="360"/>
+      </w:pPr>
+    </w:lvl>
+    <w:lvl w:ilvl="2" w:tplc="0409001B" w:tentative="1">
+      <w:start w:val="1"/>
+      <w:numFmt w:val="lowerRoman"/>
+      <w:lvlText w:val="%3."/>
+      <w:lvlJc w:val="right"/>
+      <w:pPr>
+        <w:ind w:left="2250" w:hanging="180"/>
+      </w:pPr>
+    </w:lvl>
+    <w:lvl w:ilvl="3" w:tplc="0409000F" w:tentative="1">
+      <w:start w:val="1"/>
+      <w:numFmt w:val="decimal"/>
+      <w:lvlText w:val="%4."/>
+      <w:lvlJc w:val="left"/>
+      <w:pPr>
+        <w:ind w:left="2970" w:hanging="360"/>
+      </w:pPr>
+    </w:lvl>
+    <w:lvl w:ilvl="4" w:tplc="04090019" w:tentative="1">
+      <w:start w:val="1"/>
+      <w:numFmt w:val="lowerLetter"/>
+      <w:lvlText w:val="%5."/>
+      <w:lvlJc w:val="left"/>
+      <w:pPr>
+        <w:ind w:left="3690" w:hanging="360"/>
+      </w:pPr>
+    </w:lvl>
+    <w:lvl w:ilvl="5" w:tplc="0409001B" w:tentative="1">
+      <w:start w:val="1"/>
+      <w:numFmt w:val="lowerRoman"/>
+      <w:lvlText w:val="%6."/>
+      <w:lvlJc w:val="right"/>
+      <w:pPr>
+        <w:ind w:left="4410" w:hanging="180"/>
+      </w:pPr>
+    </w:lvl>
+    <w:lvl w:ilvl="6" w:tplc="0409000F" w:tentative="1">
+      <w:start w:val="1"/>
+      <w:numFmt w:val="decimal"/>
+      <w:lvlText w:val="%7."/>
+      <w:lvlJc w:val="left"/>
+      <w:pPr>
+        <w:ind w:left="5130" w:hanging="360"/>
+      </w:pPr>
+    </w:lvl>
+    <w:lvl w:ilvl="7" w:tplc="04090019" w:tentative="1">
+      <w:start w:val="1"/>
+      <w:numFmt w:val="lowerLetter"/>
+      <w:lvlText w:val="%8."/>
+      <w:lvlJc w:val="left"/>
+      <w:pPr>
+        <w:ind w:left="5850" w:hanging="360"/>
+      </w:pPr>
+    </w:lvl>
+    <w:lvl w:ilvl="8" w:tplc="0409001B" w:tentative="1">
+      <w:start w:val="1"/>
+      <w:numFmt w:val="lowerRoman"/>
+      <w:lvlText w:val="%9."/>
+      <w:lvlJc w:val="right"/>
+      <w:pPr>
+        <w:ind w:left="6570" w:hanging="180"/>
+      </w:pPr>
+    </w:lvl>
+  </w:abstractNum>
+  <w:num w:numId="1">
+    <w:abstractNumId w:val="1"/>
+  </w:num>
+  <w:num w:numId="2">
+    <w:abstractNumId w:val="0"/>
+  </w:num>
+</w:numbering>
 </file>
 
 <file path=word/styles.xml><?xml version="1.0" encoding="utf-8"?>
@@ -1677,6 +2986,67 @@
     <w:semiHidden/>
     <w:unhideWhenUsed/>
   </w:style>
+  <w:style w:type="paragraph" w:styleId="ListParagraph">
+    <w:name w:val="List Paragraph"/>
+    <w:basedOn w:val="Normal"/>
+    <w:uiPriority w:val="34"/>
+    <w:qFormat/>
+    <w:rsid w:val="00643292"/>
+    <w:pPr>
+      <w:ind w:left="720"/>
+      <w:contextualSpacing/>
+    </w:pPr>
+  </w:style>
+  <w:style w:type="paragraph" w:styleId="Header">
+    <w:name w:val="header"/>
+    <w:basedOn w:val="Normal"/>
+    <w:link w:val="HeaderChar"/>
+    <w:uiPriority w:val="99"/>
+    <w:unhideWhenUsed/>
+    <w:rsid w:val="00165A32"/>
+    <w:pPr>
+      <w:tabs>
+        <w:tab w:val="center" w:pos="4680"/>
+        <w:tab w:val="right" w:pos="9360"/>
+      </w:tabs>
+      <w:spacing w:after="0" w:line="240" w:lineRule="auto"/>
+    </w:pPr>
+  </w:style>
+  <w:style w:type="character" w:customStyle="1" w:styleId="HeaderChar">
+    <w:name w:val="Header Char"/>
+    <w:basedOn w:val="DefaultParagraphFont"/>
+    <w:link w:val="Header"/>
+    <w:uiPriority w:val="99"/>
+    <w:rsid w:val="00165A32"/>
+    <w:rPr>
+      <w:rFonts w:cs="Arial Unicode MS"/>
+    </w:rPr>
+  </w:style>
+  <w:style w:type="paragraph" w:styleId="Footer">
+    <w:name w:val="footer"/>
+    <w:basedOn w:val="Normal"/>
+    <w:link w:val="FooterChar"/>
+    <w:uiPriority w:val="99"/>
+    <w:unhideWhenUsed/>
+    <w:rsid w:val="00165A32"/>
+    <w:pPr>
+      <w:tabs>
+        <w:tab w:val="center" w:pos="4680"/>
+        <w:tab w:val="right" w:pos="9360"/>
+      </w:tabs>
+      <w:spacing w:after="0" w:line="240" w:lineRule="auto"/>
+    </w:pPr>
+  </w:style>
+  <w:style w:type="character" w:customStyle="1" w:styleId="FooterChar">
+    <w:name w:val="Footer Char"/>
+    <w:basedOn w:val="DefaultParagraphFont"/>
+    <w:link w:val="Footer"/>
+    <w:uiPriority w:val="99"/>
+    <w:rsid w:val="00165A32"/>
+    <w:rPr>
+      <w:rFonts w:cs="Arial Unicode MS"/>
+    </w:rPr>
+  </w:style>
 </w:styles>
 </file>
 

</xml_diff>